<commit_message>
started to create pointclass class
</commit_message>
<xml_diff>
--- a/illustration_til_wiki_intern_ekstern.docx
+++ b/illustration_til_wiki_intern_ekstern.docx
@@ -74,8 +74,6 @@
       <w:r>
         <w:t xml:space="preserve">-illustrations-noget?): </w:t>
       </w:r>
-      <w:bookmarkStart w:id="0" w:name="_GoBack"/>
-      <w:bookmarkEnd w:id="0"/>
     </w:p>
     <w:p>
       <w:pPr>
@@ -1939,11 +1937,18 @@
     <w:p/>
     <w:p/>
     <w:p>
-      <w:r>
+      <w:pPr>
+        <w:pStyle w:val="Overskrift1"/>
+      </w:pPr>
+      <w:r>
+        <w:rPr>
+          <w:noProof/>
+          <w:lang w:eastAsia="da-DK"/>
+        </w:rPr>
         <mc:AlternateContent>
           <mc:Choice Requires="wps">
             <w:drawing>
-              <wp:anchor distT="0" distB="0" distL="114300" distR="114300" simplePos="0" relativeHeight="251693056" behindDoc="0" locked="0" layoutInCell="1" allowOverlap="1" wp14:anchorId="06A80159" wp14:editId="764868E7">
+              <wp:anchor distT="0" distB="0" distL="114300" distR="114300" simplePos="0" relativeHeight="251693056" behindDoc="0" locked="0" layoutInCell="1" allowOverlap="1" wp14:anchorId="44191558" wp14:editId="11549D79">
                 <wp:simplePos x="0" y="0"/>
                 <wp:positionH relativeFrom="column">
                   <wp:posOffset>4032885</wp:posOffset>
@@ -1996,10 +2001,7 @@
                         <w:txbxContent>
                           <w:p>
                             <w:r>
-                              <w:t>Buildings</w:t>
-                            </w:r>
-                            <w:r>
-                              <w:t xml:space="preserve"> with stats</w:t>
+                              <w:t>Buildings with stats</w:t>
                             </w:r>
                           </w:p>
                         </w:txbxContent>
@@ -2043,10 +2045,14 @@
         </mc:AlternateContent>
       </w:r>
       <w:r>
+        <w:rPr>
+          <w:noProof/>
+          <w:lang w:eastAsia="da-DK"/>
+        </w:rPr>
         <mc:AlternateContent>
           <mc:Choice Requires="wps">
             <w:drawing>
-              <wp:anchor distT="0" distB="0" distL="114300" distR="114300" simplePos="0" relativeHeight="251692032" behindDoc="0" locked="0" layoutInCell="1" allowOverlap="1" wp14:anchorId="48803293" wp14:editId="79210F82">
+              <wp:anchor distT="0" distB="0" distL="114300" distR="114300" simplePos="0" relativeHeight="251692032" behindDoc="0" locked="0" layoutInCell="1" allowOverlap="1" wp14:anchorId="7629EFE3" wp14:editId="41E4DBDD">
                 <wp:simplePos x="0" y="0"/>
                 <wp:positionH relativeFrom="column">
                   <wp:posOffset>4032885</wp:posOffset>
@@ -2109,10 +2115,14 @@
         </mc:AlternateContent>
       </w:r>
       <w:r>
+        <w:rPr>
+          <w:noProof/>
+          <w:lang w:eastAsia="da-DK"/>
+        </w:rPr>
         <mc:AlternateContent>
           <mc:Choice Requires="wps">
             <w:drawing>
-              <wp:anchor distT="0" distB="0" distL="114300" distR="114300" simplePos="0" relativeHeight="251691008" behindDoc="0" locked="0" layoutInCell="1" allowOverlap="1" wp14:anchorId="43C1E476" wp14:editId="00666327">
+              <wp:anchor distT="0" distB="0" distL="114300" distR="114300" simplePos="0" relativeHeight="251691008" behindDoc="0" locked="0" layoutInCell="1" allowOverlap="1" wp14:anchorId="03D385A1" wp14:editId="64BA2AE2">
                 <wp:simplePos x="0" y="0"/>
                 <wp:positionH relativeFrom="column">
                   <wp:posOffset>2091690</wp:posOffset>
@@ -2172,10 +2182,14 @@
         </mc:AlternateContent>
       </w:r>
       <w:r>
+        <w:rPr>
+          <w:noProof/>
+          <w:lang w:eastAsia="da-DK"/>
+        </w:rPr>
         <mc:AlternateContent>
           <mc:Choice Requires="wps">
             <w:drawing>
-              <wp:anchor distT="0" distB="0" distL="114300" distR="114300" simplePos="0" relativeHeight="251689984" behindDoc="0" locked="0" layoutInCell="1" allowOverlap="1" wp14:anchorId="7AB6DFA4" wp14:editId="54AE9ECC">
+              <wp:anchor distT="0" distB="0" distL="114300" distR="114300" simplePos="0" relativeHeight="251689984" behindDoc="0" locked="0" layoutInCell="1" allowOverlap="1" wp14:anchorId="550BFF2F" wp14:editId="48499B2B">
                 <wp:simplePos x="0" y="0"/>
                 <wp:positionH relativeFrom="column">
                   <wp:posOffset>2091055</wp:posOffset>
@@ -2235,10 +2249,14 @@
         </mc:AlternateContent>
       </w:r>
       <w:r>
+        <w:rPr>
+          <w:noProof/>
+          <w:lang w:eastAsia="da-DK"/>
+        </w:rPr>
         <mc:AlternateContent>
           <mc:Choice Requires="wps">
             <w:drawing>
-              <wp:anchor distT="0" distB="0" distL="114300" distR="114300" simplePos="0" relativeHeight="251688960" behindDoc="0" locked="0" layoutInCell="1" allowOverlap="1" wp14:anchorId="4D4B8B91" wp14:editId="663613BD">
+              <wp:anchor distT="0" distB="0" distL="114300" distR="114300" simplePos="0" relativeHeight="251688960" behindDoc="0" locked="0" layoutInCell="1" allowOverlap="1" wp14:anchorId="4AD2AC71" wp14:editId="0F2E5381">
                 <wp:simplePos x="0" y="0"/>
                 <wp:positionH relativeFrom="column">
                   <wp:posOffset>5511800</wp:posOffset>
@@ -2332,10 +2350,14 @@
         </mc:AlternateContent>
       </w:r>
       <w:r>
+        <w:rPr>
+          <w:noProof/>
+          <w:lang w:eastAsia="da-DK"/>
+        </w:rPr>
         <mc:AlternateContent>
           <mc:Choice Requires="wps">
             <w:drawing>
-              <wp:anchor distT="0" distB="0" distL="114300" distR="114300" simplePos="0" relativeHeight="251687936" behindDoc="0" locked="0" layoutInCell="1" allowOverlap="1" wp14:anchorId="0994E0D0" wp14:editId="2F814782">
+              <wp:anchor distT="0" distB="0" distL="114300" distR="114300" simplePos="0" relativeHeight="251687936" behindDoc="0" locked="0" layoutInCell="1" allowOverlap="1" wp14:anchorId="7F463747" wp14:editId="43C3A092">
                 <wp:simplePos x="0" y="0"/>
                 <wp:positionH relativeFrom="column">
                   <wp:posOffset>2631440</wp:posOffset>
@@ -2384,10 +2406,7 @@
                               <w:jc w:val="center"/>
                             </w:pPr>
                             <w:r>
-                              <w:t>XY</w:t>
-                            </w:r>
-                            <w:r>
-                              <w:t>check.py</w:t>
+                              <w:t>XYcheck.py</w:t>
                             </w:r>
                           </w:p>
                         </w:txbxContent>
@@ -2428,10 +2447,14 @@
         </mc:AlternateContent>
       </w:r>
       <w:r>
+        <w:rPr>
+          <w:noProof/>
+          <w:lang w:eastAsia="da-DK"/>
+        </w:rPr>
         <mc:AlternateContent>
           <mc:Choice Requires="wps">
             <w:drawing>
-              <wp:anchor distT="0" distB="0" distL="114300" distR="114300" simplePos="0" relativeHeight="251686912" behindDoc="0" locked="0" layoutInCell="1" allowOverlap="1" wp14:anchorId="28F09EC2" wp14:editId="32073B3D">
+              <wp:anchor distT="0" distB="0" distL="114300" distR="114300" simplePos="0" relativeHeight="251686912" behindDoc="0" locked="0" layoutInCell="1" allowOverlap="1" wp14:anchorId="42F3CB98" wp14:editId="1DD655CC">
                 <wp:simplePos x="0" y="0"/>
                 <wp:positionH relativeFrom="column">
                   <wp:posOffset>321945</wp:posOffset>
@@ -2581,6 +2604,10 @@
     </w:p>
     <w:p>
       <w:r>
+        <w:rPr>
+          <w:noProof/>
+          <w:lang w:eastAsia="da-DK"/>
+        </w:rPr>
         <mc:AlternateContent>
           <mc:Choice Requires="wps">
             <w:drawing>
@@ -2678,7 +2705,10 @@
       </w:r>
     </w:p>
     <w:p/>
-    <w:p/>
+    <w:p>
+      <w:bookmarkStart w:id="0" w:name="_GoBack"/>
+      <w:bookmarkEnd w:id="0"/>
+    </w:p>
     <w:sectPr>
       <w:pgSz w:w="11906" w:h="16838"/>
       <w:pgMar w:top="1701" w:right="1134" w:bottom="1701" w:left="1134" w:header="708" w:footer="708" w:gutter="0"/>

</xml_diff>